<commit_message>
New translations child safety interview information & consent form_v1.docx (Afrikaans)
</commit_message>
<xml_diff>
--- a/translations/parenttext_5day_south_africa/af/af_Child Safety interview information & consent form_v1.docx
+++ b/translations/parenttext_5day_south_africa/af/af_Child Safety interview information & consent form_v1.docx
@@ -14,7 +14,7 @@
         <w:pStyle w:val="P68B1DB1-Normal1"/>
       </w:pPr>
       <w:r>
-        <w:t xml:space="preserve">Appendix 19: SWIFT Child Safety Module Interview: Information Sheet and Consent Form</w:t>
+        <w:t xml:space="preserve">Bylae 19: SWIFT Kindersveiligheidsmodule Onderhoud: Inligtingsblad en Toestemmingsvorm</w:t>
       </w:r>
       <w:r>
         <w:rPr>
@@ -432,15 +432,15 @@
         <w:spacing w:after="240" w:before="240" w:line="240" w:lineRule="auto"/>
       </w:pPr>
       <w:r>
-        <w:t xml:space="preserve">Your experience with the ParentText programme is vital to our study. We would love to hear about your experience of the ‘Keeping My Child Safe’ module. This interview is part of a study carried out by researchers from the Universities of Cape Town in South Africa and the University of Oxford in the United Kingdom. </w:t>
-      </w:r>
-    </w:p>
-    <w:p>
-      <w:pPr>
-        <w:spacing w:after="240" w:before="240" w:line="240" w:lineRule="auto"/>
-      </w:pPr>
-      <w:r>
-        <w:t xml:space="preserve">Before you decide if you’d like to be interviewed, it’s important for you to know why we’re doing this research and what participating in it would involve. All the information you might need is explained below but if you have any questions about your participation or our study, please email the study team at swift@globalparenting.org or message us on WhatsApp at +27 XX XXX XXXX. We’re here to help you!</w:t>
+        <w:t xml:space="preserve">Jou ervaring met die ParentText-program is van groot belang vir ons studie. Ons sal graag wil hoor oor jou ervaring met die "Hou My Kind Veilig" module. Hierdie onderhoud is deel van 'n studie wat uitgevoer word deur navorsers van die Universiteit van Kaapstad in Suid-Afrika en die Universiteit van Oxford in die Verenigde Koninkryk. </w:t>
+      </w:r>
+    </w:p>
+    <w:p>
+      <w:pPr>
+        <w:spacing w:after="240" w:before="240" w:line="240" w:lineRule="auto"/>
+      </w:pPr>
+      <w:r>
+        <w:t xml:space="preserve">Voordat jy besluit of jy aan die onderhoud wil deelneem, is dit belangrik om te weet waarom ons hierdie navorsing doen en wat deelname behels. Alle inligting wat jy mag benodig, word hieronder verduidelik, maar as jy enige vrae het oor jou deelname of ons studie, kan jy die studiespan per e-pos kontak by swift@globalparenting.org of 'n boodskap stuur op WhatsApp na +27 XX XXX XXXX. Ons is hier om jou te help!</w:t>
       </w:r>
     </w:p>
     <w:p>
@@ -452,15 +452,15 @@
         <w:pStyle w:val="P68B1DB1-Normal2"/>
       </w:pPr>
       <w:r>
-        <w:t xml:space="preserve"> What will my interview look like and what is expected of me?</w:t>
-      </w:r>
-    </w:p>
-    <w:p>
-      <w:pPr>
-        <w:spacing w:after="240" w:before="240" w:line="240" w:lineRule="auto"/>
-      </w:pPr>
-      <w:r>
-        <w:t xml:space="preserve">We would like to have a telephonic conversation with you which will last a maximum of 45 minutes. One of our researchers will call you to speak to you at a time that is convenient for you. There are no right or wrong answers, we just want to hear your experience and opinion of the chatbot. Please make sure that when we call, that you only let the interview start when you are in a private space where you feel comfortable to talk without being overheard or interrupted. If while you are being interviewed, you are interrupted, please ask the researcher to pause until you feel safe to continue talking.</w:t>
+        <w:t xml:space="preserve"> Hoe sal my onderhoud lyk en wat word van my verwag?</w:t>
+      </w:r>
+    </w:p>
+    <w:p>
+      <w:pPr>
+        <w:spacing w:after="240" w:before="240" w:line="240" w:lineRule="auto"/>
+      </w:pPr>
+      <w:r>
+        <w:t xml:space="preserve">Ons wil graag 'n telefoniese gesprek met jou voer wat 'n maksimum van 45 minute sal duur. One of our researchers will call you to speak to you at a time that is convenient for you. Daar is geen regte of verkeerde antwoorde nie; ons wil net jou ervaring en mening oor die geselsbot hoor. Please make sure that when we call, that you only let the interview start when you are in a private space where you feel comfortable to talk without being overheard or interrupted. If while you are being interviewed, you are interrupted, please ask the researcher to pause until you feel safe to continue talking.</w:t>
       </w:r>
     </w:p>
     <w:p>

</xml_diff>